<commit_message>
Change QEGui command line so only using lower case switches, macros can only be specified using the -m switch, and -p and -m switches expect their associated string as the next parameter
</commit_message>
<xml_diff>
--- a/documentation/source/QE_UserInterfaceDesign.docx
+++ b/documentation/source/QE_UserInterfaceDesign.docx
@@ -3672,71 +3672,59 @@
         <w:rPr>
           <w:rFonts w:ascii="Courier New" w:hAnsi="Courier New" w:cs="Courier New"/>
         </w:rPr>
-        <w:t>m</w:t>
+        <w:t>m.</w:t>
       </w:r>
       <w:r>
         <w:rPr>
           <w:rFonts w:ascii="Courier New" w:hAnsi="Courier New" w:cs="Courier New"/>
           <w:i/>
         </w:rPr>
-        <w:t>keyword</w:t>
-      </w:r>
-      <w:proofErr w:type="spellEnd"/>
+        <w:t>macros</w:t>
+      </w:r>
+      <w:proofErr w:type="spellEnd"/>
+      <w:r>
+        <w:rPr>
+          <w:rFonts w:ascii="Courier New" w:hAnsi="Courier New" w:cs="Courier New"/>
+        </w:rPr>
+        <w:t>] [-p</w:t>
+      </w:r>
+      <w:r>
+        <w:rPr>
+          <w:rFonts w:ascii="Courier New" w:hAnsi="Courier New" w:cs="Courier New"/>
+        </w:rPr>
+        <w:t xml:space="preserve"> </w:t>
+      </w:r>
       <w:r>
         <w:rPr>
           <w:rFonts w:ascii="Courier New" w:hAnsi="Courier New" w:cs="Courier New"/>
           <w:i/>
         </w:rPr>
-        <w:t>=substitution, keyword=substitution</w:t>
-      </w:r>
-      <w:proofErr w:type="gramStart"/>
+        <w:t>pathname]</w:t>
+      </w:r>
       <w:r>
         <w:rPr>
           <w:rFonts w:ascii="Courier New" w:hAnsi="Courier New" w:cs="Courier New"/>
         </w:rPr>
-        <w:t>,...</w:t>
-      </w:r>
-      <w:proofErr w:type="gramEnd"/>
+        <w:t xml:space="preserve"> </w:t>
+      </w:r>
       <w:r>
         <w:rPr>
           <w:rFonts w:ascii="Courier New" w:hAnsi="Courier New" w:cs="Courier New"/>
         </w:rPr>
-        <w:t>] [-</w:t>
-      </w:r>
-      <w:proofErr w:type="spellStart"/>
-      <w:r>
-        <w:rPr>
-          <w:rFonts w:ascii="Courier New" w:hAnsi="Courier New" w:cs="Courier New"/>
-        </w:rPr>
-        <w:t>p</w:t>
+        <w:t>[</w:t>
       </w:r>
       <w:r>
         <w:rPr>
           <w:rFonts w:ascii="Courier New" w:hAnsi="Courier New" w:cs="Courier New"/>
           <w:i/>
         </w:rPr>
-        <w:t>pathname</w:t>
-      </w:r>
-      <w:proofErr w:type="spellEnd"/>
-      <w:r>
-        <w:rPr>
-          <w:rFonts w:ascii="Courier New" w:hAnsi="Courier New" w:cs="Courier New"/>
-          <w:i/>
-        </w:rPr>
-        <w:t>]</w:t>
+        <w:t>filename</w:t>
       </w:r>
       <w:r>
         <w:rPr>
           <w:rFonts w:ascii="Courier New" w:hAnsi="Courier New" w:cs="Courier New"/>
         </w:rPr>
-        <w:t>.[</w:t>
-      </w:r>
-      <w:r>
-        <w:rPr>
-          <w:rFonts w:ascii="Courier New" w:hAnsi="Courier New" w:cs="Courier New"/>
-          <w:i/>
-        </w:rPr>
-        <w:t>filename] [keyword=substitution, keyword=substitution,...]</w:t>
+        <w:t>]</w:t>
       </w:r>
     </w:p>
     <w:p>
@@ -3859,6 +3847,15 @@
         <w:t>-p</w:t>
       </w:r>
       <w:r>
+        <w:t xml:space="preserve"> </w:t>
+      </w:r>
+      <w:r>
+        <w:rPr>
+          <w:i/>
+        </w:rPr>
+        <w:t>path-list</w:t>
+      </w:r>
+      <w:r>
         <w:tab/>
       </w:r>
       <w:r>
@@ -3975,38 +3972,87 @@
       <w:r>
         <w:t>[-</w:t>
       </w:r>
-      <w:proofErr w:type="spellStart"/>
       <w:r>
         <w:t>m</w:t>
+      </w:r>
+      <w:r>
+        <w:t xml:space="preserve"> </w:t>
       </w:r>
       <w:r>
         <w:rPr>
           <w:i/>
         </w:rPr>
-        <w:t>keyword</w:t>
-      </w:r>
-      <w:proofErr w:type="spellEnd"/>
+        <w:t>macros</w:t>
+      </w:r>
+      <w:r>
+        <w:t>]</w:t>
+      </w:r>
+      <w:r>
+        <w:tab/>
+        <w:t>Macro substitutions applied to GUIs.</w:t>
+      </w:r>
+      <w:r>
+        <w:br/>
+      </w:r>
+      <w:r>
+        <w:t xml:space="preserve">Macro substitutions are in the form: </w:t>
+      </w:r>
       <w:r>
         <w:rPr>
+          <w:rFonts w:ascii="Courier New" w:hAnsi="Courier New" w:cs="Courier New"/>
           <w:i/>
         </w:rPr>
-        <w:t>=substitution, keyword=substitution</w:t>
+        <w:t>keyword=</w:t>
+      </w:r>
+      <w:proofErr w:type="spellStart"/>
+      <w:r>
+        <w:rPr>
+          <w:rFonts w:ascii="Courier New" w:hAnsi="Courier New" w:cs="Courier New"/>
+          <w:i/>
+        </w:rPr>
+        <w:t>substitution</w:t>
       </w:r>
       <w:proofErr w:type="gramStart"/>
       <w:r>
+        <w:rPr>
+          <w:rFonts w:ascii="Courier New" w:hAnsi="Courier New" w:cs="Courier New"/>
+          <w:i/>
+        </w:rPr>
+        <w:t>,keyword</w:t>
+      </w:r>
+      <w:proofErr w:type="spellEnd"/>
+      <w:proofErr w:type="gramEnd"/>
+      <w:r>
+        <w:rPr>
+          <w:rFonts w:ascii="Courier New" w:hAnsi="Courier New" w:cs="Courier New"/>
+          <w:i/>
+        </w:rPr>
+        <w:t>=substitution</w:t>
+      </w:r>
+      <w:r>
+        <w:rPr>
+          <w:rFonts w:ascii="Courier New" w:hAnsi="Courier New" w:cs="Courier New"/>
+        </w:rPr>
         <w:t>,...</w:t>
       </w:r>
-      <w:proofErr w:type="gramEnd"/>
-      <w:r>
-        <w:t>]</w:t>
-      </w:r>
-      <w:r>
-        <w:tab/>
-        <w:t>Macro substitutions applied to GUIs.</w:t>
+      <w:r>
+        <w:t xml:space="preserve"> and should be enclosed in qu</w:t>
+      </w:r>
+      <w:r>
+        <w:t>o</w:t>
+      </w:r>
+      <w:r>
+        <w:t>tes if there are any spaces.</w:t>
       </w:r>
       <w:r>
         <w:br/>
-        <w:t xml:space="preserve">Typically substitutions are used to specify specific variable names when loading generic template forms. Substitutions are not limited to template forms, and some </w:t>
+      </w:r>
+      <w:r>
+        <w:t xml:space="preserve">Typically substitutions are used to specify specific variable names when loading generic </w:t>
+      </w:r>
+      <w:r>
+        <w:lastRenderedPageBreak/>
+        <w:t xml:space="preserve">template forms. Substitutions are not limited to template forms, and some </w:t>
       </w:r>
       <w:proofErr w:type="spellStart"/>
       <w:r>
@@ -4014,11 +4060,10 @@
       </w:r>
       <w:proofErr w:type="spellEnd"/>
       <w:r>
-        <w:t xml:space="preserve"> use </w:t>
-      </w:r>
-      <w:r>
-        <w:lastRenderedPageBreak/>
-        <w:t>macro substitutions for purposes other than variable names. Macro substitutions can be added after the filename parameter instead. This switch is useful, however, if macro substitutions are required, but no filename is supplied.</w:t>
+        <w:t xml:space="preserve"> use macro substitutions for purp</w:t>
+      </w:r>
+      <w:r>
+        <w:t>oses other than variable names.</w:t>
       </w:r>
     </w:p>
     <w:p>
@@ -4129,6 +4174,84 @@
       </w:r>
       <w:r>
         <w:t>Same as –m switch, these substitutions override any –m switch.</w:t>
+      </w:r>
+    </w:p>
+    <w:p>
+      <w:r>
+        <w:t>Switches may be separate or grouped.</w:t>
+      </w:r>
+    </w:p>
+    <w:p>
+      <w:r>
+        <w:t>Switches that precede a parameter (-p, -m) may be grouped. Associated parameters are then expected in the order the switches were specified. For example:</w:t>
+      </w:r>
+    </w:p>
+    <w:p>
+      <w:pPr>
+        <w:pBdr>
+          <w:top w:val="single" w:sz="4" w:space="1" w:color="000000" w:themeColor="text1"/>
+          <w:left w:val="single" w:sz="4" w:space="4" w:color="000000" w:themeColor="text1"/>
+          <w:bottom w:val="single" w:sz="4" w:space="1" w:color="000000" w:themeColor="text1"/>
+          <w:right w:val="single" w:sz="4" w:space="4" w:color="000000" w:themeColor="text1"/>
+        </w:pBdr>
+        <w:rPr>
+          <w:rFonts w:ascii="Courier New" w:hAnsi="Courier New" w:cs="Courier New"/>
+        </w:rPr>
+      </w:pPr>
+      <w:proofErr w:type="spellStart"/>
+      <w:r>
+        <w:rPr>
+          <w:rFonts w:ascii="Courier New" w:hAnsi="Courier New" w:cs="Courier New"/>
+        </w:rPr>
+        <w:t>QEGui</w:t>
+      </w:r>
+      <w:proofErr w:type="spellEnd"/>
+      <w:r>
+        <w:rPr>
+          <w:rFonts w:ascii="Courier New" w:hAnsi="Courier New" w:cs="Courier New"/>
+        </w:rPr>
+        <w:t xml:space="preserve"> -e -p /home</w:t>
+      </w:r>
+    </w:p>
+    <w:p>
+      <w:pPr>
+        <w:pBdr>
+          <w:top w:val="single" w:sz="4" w:space="1" w:color="000000" w:themeColor="text1"/>
+          <w:left w:val="single" w:sz="4" w:space="4" w:color="000000" w:themeColor="text1"/>
+          <w:bottom w:val="single" w:sz="4" w:space="1" w:color="000000" w:themeColor="text1"/>
+          <w:right w:val="single" w:sz="4" w:space="4" w:color="000000" w:themeColor="text1"/>
+        </w:pBdr>
+        <w:rPr>
+          <w:rFonts w:ascii="Courier New" w:hAnsi="Courier New" w:cs="Courier New"/>
+        </w:rPr>
+      </w:pPr>
+      <w:proofErr w:type="spellStart"/>
+      <w:r>
+        <w:rPr>
+          <w:rFonts w:ascii="Courier New" w:hAnsi="Courier New" w:cs="Courier New"/>
+        </w:rPr>
+        <w:t>QEGui</w:t>
+      </w:r>
+      <w:proofErr w:type="spellEnd"/>
+      <w:r>
+        <w:rPr>
+          <w:rFonts w:ascii="Courier New" w:hAnsi="Courier New" w:cs="Courier New"/>
+        </w:rPr>
+        <w:t xml:space="preserve"> -</w:t>
+      </w:r>
+      <w:proofErr w:type="spellStart"/>
+      <w:r>
+        <w:rPr>
+          <w:rFonts w:ascii="Courier New" w:hAnsi="Courier New" w:cs="Courier New"/>
+        </w:rPr>
+        <w:t>epm</w:t>
+      </w:r>
+      <w:proofErr w:type="spellEnd"/>
+      <w:r>
+        <w:rPr>
+          <w:rFonts w:ascii="Courier New" w:hAnsi="Courier New" w:cs="Courier New"/>
+        </w:rPr>
+        <w:t xml:space="preserve"> /home PUMP=02</w:t>
       </w:r>
     </w:p>
     <w:p>
@@ -4380,6 +4503,7 @@
       </w:pPr>
       <w:bookmarkStart w:id="14" w:name="_Toc342389353"/>
       <w:r>
+        <w:lastRenderedPageBreak/>
         <w:t>Sub form file names</w:t>
       </w:r>
       <w:bookmarkEnd w:id="14"/>
@@ -4422,7 +4546,6 @@
         </w:numPr>
       </w:pPr>
       <w:r>
-        <w:lastRenderedPageBreak/>
         <w:t>Paths to directories containing generic sub forms can be added to the–p switch.</w:t>
       </w:r>
     </w:p>
@@ -4676,6 +4799,7 @@
     </w:p>
     <w:p>
       <w:r>
+        <w:lastRenderedPageBreak/>
         <w:t>Other QE widgets implement a specific requirement of a Control System. For</w:t>
       </w:r>
       <w:r>
@@ -4716,7 +4840,6 @@
       <w:proofErr w:type="spellStart"/>
       <w:proofErr w:type="gramStart"/>
       <w:r>
-        <w:lastRenderedPageBreak/>
         <w:t>v</w:t>
       </w:r>
       <w:r>
@@ -5479,7 +5602,7 @@
               <w:color w:val="747476"/>
               <w:sz w:val="18"/>
             </w:rPr>
-            <w:t>6</w:t>
+            <w:t>5</w:t>
           </w:r>
           <w:r>
             <w:rPr>
@@ -8575,6 +8698,7 @@
   <w:style w:type="character" w:default="1" w:styleId="DefaultParagraphFont">
     <w:name w:val="Default Paragraph Font"/>
     <w:uiPriority w:val="1"/>
+    <w:semiHidden/>
     <w:unhideWhenUsed/>
   </w:style>
   <w:style w:type="table" w:default="1" w:styleId="TableNormal">

</xml_diff>